<commit_message>
commit docx + requisito 2
</commit_message>
<xml_diff>
--- a/Memoria AD AE3.docx
+++ b/Memoria AD AE3.docx
@@ -554,16 +554,7 @@
     </w:p>
     <w:p>
       <w:r>
-        <w:t xml:space="preserve">Néstor se encargó de hacer el esqueleto inicial </w:t>
-      </w:r>
-      <w:r>
-        <w:t>y el requisito 1</w:t>
-      </w:r>
-      <w:r>
-        <w:t>.</w:t>
-      </w:r>
-      <w:r>
-        <w:t xml:space="preserve"> Además de desarrollar su propia versión del requisito 2 como recomendaba el enunciado.</w:t>
+        <w:t>Plantea la versión inicial del programa, estructurando por paquetes las distintas clases según los requisitos planteados. Desarrolla el requisito 1 cumpliendo las funcionalidades descritas.</w:t>
       </w:r>
     </w:p>
     <w:p>
@@ -576,13 +567,15 @@
     </w:p>
     <w:p>
       <w:r>
-        <w:t xml:space="preserve">David </w:t>
-      </w:r>
-      <w:r>
-        <w:t>completó el requisito 3, a</w:t>
-      </w:r>
-      <w:r>
-        <w:t>demás de desarrollar su propia versión del requisito 2 como recomendaba el enunciado.</w:t>
+        <w:t xml:space="preserve">Realiza el desarrollo del requisito 3 en relación con el desarrollo planteado por </w:t>
+      </w:r>
+      <w:proofErr w:type="spellStart"/>
+      <w:r>
+        <w:t>Nestor</w:t>
+      </w:r>
+      <w:proofErr w:type="spellEnd"/>
+      <w:r>
+        <w:t>, incluye su propia versión del requisito 2.</w:t>
       </w:r>
     </w:p>
     <w:p>
@@ -595,21 +588,7 @@
     </w:p>
     <w:p>
       <w:r>
-        <w:t xml:space="preserve">Roberto se </w:t>
-      </w:r>
-      <w:proofErr w:type="gramStart"/>
-      <w:r>
-        <w:t xml:space="preserve">encargó </w:t>
-      </w:r>
-      <w:r>
-        <w:t>,</w:t>
-      </w:r>
-      <w:proofErr w:type="gramEnd"/>
-      <w:r>
-        <w:t xml:space="preserve"> a</w:t>
-      </w:r>
-      <w:r>
-        <w:t>demás de desarrollar su propia versión del requisito 2 como recomendaba el enunciado.</w:t>
+        <w:t>Elabora la memoria del programa documentando el funcionamiento general del programa, incluye su propia versión del requisito 2.</w:t>
       </w:r>
     </w:p>
     <w:p>
@@ -622,13 +601,30 @@
     </w:p>
     <w:p>
       <w:r>
-        <w:t xml:space="preserve">Daniel se encargó </w:t>
-      </w:r>
-      <w:r>
-        <w:t>de revisar la aplicación acabada, a</w:t>
-      </w:r>
-      <w:r>
-        <w:t>demás de desarrollar su propia versión del requisito 2 como recomendaba el enunciado.</w:t>
+        <w:t xml:space="preserve">Revisa y testea </w:t>
+      </w:r>
+      <w:r>
+        <w:t xml:space="preserve">la aplicación </w:t>
+      </w:r>
+      <w:r>
+        <w:t>una vez finalizada</w:t>
+      </w:r>
+      <w:r>
+        <w:t xml:space="preserve">, </w:t>
+      </w:r>
+      <w:r>
+        <w:t xml:space="preserve">gestión del repositorio </w:t>
+      </w:r>
+      <w:proofErr w:type="spellStart"/>
+      <w:r>
+        <w:t>Github</w:t>
+      </w:r>
+      <w:proofErr w:type="spellEnd"/>
+      <w:r>
+        <w:t xml:space="preserve">, </w:t>
+      </w:r>
+      <w:r>
+        <w:t>incluye su propia versión del requisito 2.</w:t>
       </w:r>
     </w:p>
     <w:p>
@@ -658,6 +654,19 @@
       <w:proofErr w:type="spellEnd"/>
       <w:r>
         <w:t xml:space="preserve"> para ponernos al día conjuntamente e ir conociendo el grupo el desarrollo actual de la aplicación.</w:t>
+      </w:r>
+    </w:p>
+    <w:p>
+      <w:r>
+        <w:t xml:space="preserve">Como herramienta de control de versiones se utiliza el repositorio de </w:t>
+      </w:r>
+      <w:proofErr w:type="spellStart"/>
+      <w:r>
+        <w:t>Github</w:t>
+      </w:r>
+      <w:proofErr w:type="spellEnd"/>
+      <w:r>
+        <w:t xml:space="preserve"> para las actividades de la asignatura.</w:t>
       </w:r>
     </w:p>
     <w:p>
@@ -685,61 +694,7 @@
         <w:t>Menú principal</w:t>
       </w:r>
     </w:p>
-    <w:p>
-      <w:r>
-        <w:rPr>
-          <w:noProof/>
-        </w:rPr>
-        <w:drawing>
-          <wp:inline distT="0" distB="0" distL="0" distR="0" wp14:anchorId="71117164" wp14:editId="61C3F657">
-            <wp:extent cx="1971040" cy="1555750"/>
-            <wp:effectExtent l="0" t="0" r="0" b="6350"/>
-            <wp:docPr id="1258812322" name="Picture 26"/>
-            <wp:cNvGraphicFramePr>
-              <a:graphicFrameLocks xmlns:a="http://schemas.openxmlformats.org/drawingml/2006/main" noChangeAspect="1"/>
-            </wp:cNvGraphicFramePr>
-            <a:graphic xmlns:a="http://schemas.openxmlformats.org/drawingml/2006/main">
-              <a:graphicData uri="http://schemas.openxmlformats.org/drawingml/2006/picture">
-                <pic:pic xmlns:pic="http://schemas.openxmlformats.org/drawingml/2006/picture">
-                  <pic:nvPicPr>
-                    <pic:cNvPr id="0" name="Picture 1"/>
-                    <pic:cNvPicPr>
-                      <a:picLocks noChangeAspect="1" noChangeArrowheads="1"/>
-                    </pic:cNvPicPr>
-                  </pic:nvPicPr>
-                  <pic:blipFill>
-                    <a:blip r:embed="rId9">
-                      <a:extLst>
-                        <a:ext uri="{28A0092B-C50C-407E-A947-70E740481C1C}">
-                          <a14:useLocalDpi xmlns:a14="http://schemas.microsoft.com/office/drawing/2010/main" val="0"/>
-                        </a:ext>
-                      </a:extLst>
-                    </a:blip>
-                    <a:srcRect/>
-                    <a:stretch>
-                      <a:fillRect/>
-                    </a:stretch>
-                  </pic:blipFill>
-                  <pic:spPr bwMode="auto">
-                    <a:xfrm>
-                      <a:off x="0" y="0"/>
-                      <a:ext cx="1971040" cy="1555750"/>
-                    </a:xfrm>
-                    <a:prstGeom prst="rect">
-                      <a:avLst/>
-                    </a:prstGeom>
-                    <a:noFill/>
-                    <a:ln>
-                      <a:noFill/>
-                    </a:ln>
-                  </pic:spPr>
-                </pic:pic>
-              </a:graphicData>
-            </a:graphic>
-          </wp:inline>
-        </w:drawing>
-      </w:r>
-    </w:p>
+    <w:p/>
     <w:p>
       <w:pPr>
         <w:pStyle w:val="Heading1"/>
@@ -759,12 +714,9 @@
     </w:p>
     <w:p>
       <w:r>
-        <w:t>El repositorio que almacena el código de la aplicación se encuentra en GitHub, en el siguiente enlace:</w:t>
-      </w:r>
-      <w:r>
-        <w:t xml:space="preserve"> </w:t>
-      </w:r>
-      <w:hyperlink r:id="rId10" w:history="1">
+        <w:t xml:space="preserve">El repositorio que almacena el código de la aplicación se encuentra en GitHub, en el siguiente enlace: </w:t>
+      </w:r>
+      <w:hyperlink r:id="rId9" w:history="1">
         <w:r>
           <w:rPr>
             <w:rStyle w:val="Hyperlink"/>
@@ -773,10 +725,7 @@
         </w:r>
       </w:hyperlink>
       <w:r>
-        <w:t xml:space="preserve"> </w:t>
-      </w:r>
-      <w:r>
-        <w:t xml:space="preserve"> </w:t>
+        <w:t xml:space="preserve">  </w:t>
       </w:r>
     </w:p>
     <w:p/>
@@ -1677,7 +1626,7 @@
     <w:charset w:val="00"/>
     <w:family w:val="swiss"/>
     <w:pitch w:val="variable"/>
-    <w:sig w:usb0="E4002EFF" w:usb1="C200247B" w:usb2="00000009" w:usb3="00000000" w:csb0="000001FF" w:csb1="00000000"/>
+    <w:sig w:usb0="E4002EFF" w:usb1="C000247B" w:usb2="00000009" w:usb3="00000000" w:csb0="000001FF" w:csb1="00000000"/>
   </w:font>
   <w:font w:name="Times New Roman">
     <w:panose1 w:val="02020603050405020304"/>
@@ -1691,7 +1640,19 @@
     <w:charset w:val="00"/>
     <w:family w:val="swiss"/>
     <w:pitch w:val="variable"/>
-    <w:sig w:usb0="E4002EFF" w:usb1="C200247B" w:usb2="00000009" w:usb3="00000000" w:csb0="000001FF" w:csb1="00000000"/>
+    <w:sig w:usb0="E4002EFF" w:usb1="C000247B" w:usb2="00000009" w:usb3="00000000" w:csb0="000001FF" w:csb1="00000000"/>
+  </w:font>
+  <w:font w:name="Aptos">
+    <w:charset w:val="00"/>
+    <w:family w:val="swiss"/>
+    <w:pitch w:val="variable"/>
+    <w:sig w:usb0="20000287" w:usb1="00000003" w:usb2="00000000" w:usb3="00000000" w:csb0="0000019F" w:csb1="00000000"/>
+  </w:font>
+  <w:font w:name="Aptos Display">
+    <w:charset w:val="00"/>
+    <w:family w:val="swiss"/>
+    <w:pitch w:val="variable"/>
+    <w:sig w:usb0="20000287" w:usb1="00000003" w:usb2="00000000" w:usb3="00000000" w:csb0="0000019F" w:csb1="00000000"/>
   </w:font>
 </w:fonts>
 </file>
@@ -1700,6 +1661,7 @@
 <w:settings xmlns:mc="http://schemas.openxmlformats.org/markup-compatibility/2006" xmlns:o="urn:schemas-microsoft-com:office:office" xmlns:r="http://schemas.openxmlformats.org/officeDocument/2006/relationships" xmlns:m="http://schemas.openxmlformats.org/officeDocument/2006/math" xmlns:v="urn:schemas-microsoft-com:vml" xmlns:w10="urn:schemas-microsoft-com:office:word" xmlns:w="http://schemas.openxmlformats.org/wordprocessingml/2006/main" xmlns:w14="http://schemas.microsoft.com/office/word/2010/wordml" xmlns:w15="http://schemas.microsoft.com/office/word/2012/wordml" xmlns:w16cex="http://schemas.microsoft.com/office/word/2018/wordml/cex" xmlns:w16cid="http://schemas.microsoft.com/office/word/2016/wordml/cid" xmlns:w16="http://schemas.microsoft.com/office/word/2018/wordml" xmlns:w16sdtdh="http://schemas.microsoft.com/office/word/2020/wordml/sdtdatahash" xmlns:w16se="http://schemas.microsoft.com/office/word/2015/wordml/symex" xmlns:sl="http://schemas.openxmlformats.org/schemaLibrary/2006/main" mc:Ignorable="w14 w15 w16se w16cid w16 w16cex w16sdtdh">
   <w:view w:val="normal"/>
   <w:defaultTabStop w:val="720"/>
+  <w:hyphenationZone w:val="425"/>
   <w:characterSpacingControl w:val="doNotCompress"/>
   <w:compat>
     <w:useFELayout/>
@@ -1712,6 +1674,8 @@
   </w:compat>
   <w:rsids>
     <w:rsidRoot w:val="00EB5E62"/>
+    <w:rsid w:val="005A0C2B"/>
+    <w:rsid w:val="00935266"/>
     <w:rsid w:val="00C7586F"/>
     <w:rsid w:val="00EB5E62"/>
   </w:rsids>
@@ -1730,8 +1694,8 @@
   </m:mathPr>
   <w:themeFontLang w:val="en-IE"/>
   <w:clrSchemeMapping w:bg1="light1" w:t1="dark1" w:bg2="light2" w:t2="dark2" w:accent1="accent1" w:accent2="accent2" w:accent3="accent3" w:accent4="accent4" w:accent5="accent5" w:accent6="accent6" w:hyperlink="hyperlink" w:followedHyperlink="followedHyperlink"/>
-  <w:decimalSymbol w:val="."/>
-  <w:listSeparator w:val=","/>
+  <w:decimalSymbol w:val=","/>
+  <w:listSeparator w:val=";"/>
   <w15:chartTrackingRefBased/>
 </w:settings>
 </file>

</xml_diff>